<commit_message>
Change to description file
Added Github link
</commit_message>
<xml_diff>
--- a/Description.docx
+++ b/Description.docx
@@ -141,16 +141,7 @@
         </w:numPr>
       </w:pPr>
       <w:r>
-        <w:t>Red</w:t>
-      </w:r>
-      <w:r>
-        <w:t xml:space="preserve"> for </w:t>
-      </w:r>
-      <w:r>
-        <w:t>Venus</w:t>
-      </w:r>
-      <w:r>
-        <w:t>’s orbit.</w:t>
+        <w:t>Red for Venus’s orbit.</w:t>
       </w:r>
     </w:p>
     <w:p>
@@ -364,6 +355,9 @@
       </w:r>
     </w:p>
     <w:p>
+      <w:r>
+        <w:t>https://github.com/shahnawaz12321/ShahNawazKhan_05382_Lab2</w:t>
+      </w:r>
       <w:bookmarkStart w:id="0" w:name="_GoBack"/>
       <w:bookmarkEnd w:id="0"/>
     </w:p>

</xml_diff>